<commit_message>
Updated latest project .docx
</commit_message>
<xml_diff>
--- a/Sai Tejas Janjur Resume.docx
+++ b/Sai Tejas Janjur Resume.docx
@@ -99,7 +99,7 @@
         </w:rPr>
         <w:t xml:space="preserve">Email: </w:t>
       </w:r>
-      <w:hyperlink r:id="rId6">
+      <w:hyperlink r:id="rId7">
         <w:r>
           <w:rPr>
             <w:rFonts w:ascii="Times New Roman" w:eastAsia="Times New Roman" w:hAnsi="Times New Roman" w:cs="Times New Roman"/>
@@ -166,15 +166,59 @@
         </w:rPr>
         <w:t xml:space="preserve">GitHub – </w:t>
       </w:r>
-      <w:hyperlink r:id="rId7" w:history="1">
+      <w:hyperlink r:id="rId8" w:history="1">
         <w:r>
           <w:rPr>
             <w:rStyle w:val="Hyperlink"/>
             <w:rFonts w:ascii="Times New Roman" w:eastAsia="Times New Roman" w:hAnsi="Times New Roman" w:cs="Times New Roman"/>
           </w:rPr>
-          <w:t>github.com/</w:t>
+          <w:t>github.com/saitejas-janjur</w:t>
         </w:r>
-        <w:proofErr w:type="spellStart"/>
+      </w:hyperlink>
+      <w:r>
+        <w:rPr>
+          <w:rFonts w:ascii="Times New Roman" w:eastAsia="Times New Roman" w:hAnsi="Times New Roman" w:cs="Times New Roman"/>
+        </w:rPr>
+        <w:tab/>
+      </w:r>
+      <w:r>
+        <w:rPr>
+          <w:rFonts w:ascii="Times New Roman" w:eastAsia="Times New Roman" w:hAnsi="Times New Roman" w:cs="Times New Roman"/>
+        </w:rPr>
+        <w:tab/>
+      </w:r>
+      <w:r>
+        <w:rPr>
+          <w:rFonts w:ascii="Times New Roman" w:eastAsia="Times New Roman" w:hAnsi="Times New Roman" w:cs="Times New Roman"/>
+        </w:rPr>
+        <w:tab/>
+      </w:r>
+      <w:r>
+        <w:rPr>
+          <w:rFonts w:ascii="Times New Roman" w:eastAsia="Times New Roman" w:hAnsi="Times New Roman" w:cs="Times New Roman"/>
+        </w:rPr>
+        <w:tab/>
+      </w:r>
+      <w:r>
+        <w:rPr>
+          <w:rFonts w:ascii="Times New Roman" w:eastAsia="Times New Roman" w:hAnsi="Times New Roman" w:cs="Times New Roman"/>
+        </w:rPr>
+        <w:tab/>
+      </w:r>
+      <w:r>
+        <w:rPr>
+          <w:rFonts w:ascii="Times New Roman" w:eastAsia="Times New Roman" w:hAnsi="Times New Roman" w:cs="Times New Roman"/>
+        </w:rPr>
+        <w:tab/>
+      </w:r>
+      <w:r>
+        <w:rPr>
+          <w:rFonts w:ascii="Times New Roman" w:eastAsia="Times New Roman" w:hAnsi="Times New Roman" w:cs="Times New Roman"/>
+        </w:rPr>
+        <w:tab/>
+        <w:t xml:space="preserve">LinkedIn – </w:t>
+      </w:r>
+      <w:hyperlink r:id="rId9" w:history="1">
         <w:r>
           <w:rPr>
             <w:rStyle w:val="Hyperlink"/>
@@ -182,61 +226,6 @@
           </w:rPr>
           <w:t>saitejas-janjur</w:t>
         </w:r>
-        <w:proofErr w:type="spellEnd"/>
-      </w:hyperlink>
-      <w:r>
-        <w:rPr>
-          <w:rFonts w:ascii="Times New Roman" w:eastAsia="Times New Roman" w:hAnsi="Times New Roman" w:cs="Times New Roman"/>
-        </w:rPr>
-        <w:tab/>
-      </w:r>
-      <w:r>
-        <w:rPr>
-          <w:rFonts w:ascii="Times New Roman" w:eastAsia="Times New Roman" w:hAnsi="Times New Roman" w:cs="Times New Roman"/>
-        </w:rPr>
-        <w:tab/>
-      </w:r>
-      <w:r>
-        <w:rPr>
-          <w:rFonts w:ascii="Times New Roman" w:eastAsia="Times New Roman" w:hAnsi="Times New Roman" w:cs="Times New Roman"/>
-        </w:rPr>
-        <w:tab/>
-      </w:r>
-      <w:r>
-        <w:rPr>
-          <w:rFonts w:ascii="Times New Roman" w:eastAsia="Times New Roman" w:hAnsi="Times New Roman" w:cs="Times New Roman"/>
-        </w:rPr>
-        <w:tab/>
-      </w:r>
-      <w:r>
-        <w:rPr>
-          <w:rFonts w:ascii="Times New Roman" w:eastAsia="Times New Roman" w:hAnsi="Times New Roman" w:cs="Times New Roman"/>
-        </w:rPr>
-        <w:tab/>
-      </w:r>
-      <w:r>
-        <w:rPr>
-          <w:rFonts w:ascii="Times New Roman" w:eastAsia="Times New Roman" w:hAnsi="Times New Roman" w:cs="Times New Roman"/>
-        </w:rPr>
-        <w:tab/>
-      </w:r>
-      <w:r>
-        <w:rPr>
-          <w:rFonts w:ascii="Times New Roman" w:eastAsia="Times New Roman" w:hAnsi="Times New Roman" w:cs="Times New Roman"/>
-        </w:rPr>
-        <w:tab/>
-        <w:t xml:space="preserve">LinkedIn – </w:t>
-      </w:r>
-      <w:hyperlink r:id="rId8" w:history="1">
-        <w:proofErr w:type="spellStart"/>
-        <w:r>
-          <w:rPr>
-            <w:rStyle w:val="Hyperlink"/>
-            <w:rFonts w:ascii="Times New Roman" w:eastAsia="Times New Roman" w:hAnsi="Times New Roman" w:cs="Times New Roman"/>
-          </w:rPr>
-          <w:t>saitejas-janjur</w:t>
-        </w:r>
-        <w:proofErr w:type="spellEnd"/>
       </w:hyperlink>
     </w:p>
     <w:p>
@@ -252,8 +241,8 @@
         </w:rPr>
       </w:pPr>
       <w:r>
-        <w:pict w14:anchorId="76E1CF17">
-          <v:rect id="_x0000_i1027" style="width:0;height:1.5pt" o:hralign="center" o:hrstd="t" o:hr="t" fillcolor="#a0a0a0" stroked="f"/>
+        <w:pict w14:anchorId="055A0073">
+          <v:rect id="_x0000_i1025" style="width:0;height:1.5pt" o:hralign="center" o:hrstd="t" o:hr="t" fillcolor="#a0a0a0" stroked="f"/>
         </w:pict>
       </w:r>
     </w:p>
@@ -265,6 +254,7 @@
           <w:b/>
           <w:sz w:val="32"/>
           <w:szCs w:val="32"/>
+          <w:u w:val="single"/>
         </w:rPr>
       </w:pPr>
       <w:r>
@@ -273,6 +263,7 @@
           <w:b/>
           <w:sz w:val="32"/>
           <w:szCs w:val="32"/>
+          <w:u w:val="single"/>
         </w:rPr>
         <w:t>Education</w:t>
       </w:r>
@@ -377,20 +368,6 @@
         </w:rPr>
         <w:tab/>
         <w:t>GPA 3.75</w:t>
-      </w:r>
-    </w:p>
-    <w:p>
-      <w:pPr>
-        <w:spacing w:after="0" w:line="240" w:lineRule="auto"/>
-        <w:rPr>
-          <w:rFonts w:ascii="Times New Roman" w:eastAsia="Times New Roman" w:hAnsi="Times New Roman" w:cs="Times New Roman"/>
-        </w:rPr>
-      </w:pPr>
-      <w:r>
-        <w:rPr>
-          <w:rFonts w:ascii="Times New Roman" w:eastAsia="Times New Roman" w:hAnsi="Times New Roman" w:cs="Times New Roman"/>
-        </w:rPr>
-        <w:t>Concentration: Cybersecurity</w:t>
       </w:r>
     </w:p>
     <w:p>
@@ -409,6 +386,7 @@
           <w:b/>
           <w:sz w:val="32"/>
           <w:szCs w:val="32"/>
+          <w:u w:val="single"/>
         </w:rPr>
       </w:pPr>
       <w:r>
@@ -417,6 +395,7 @@
           <w:b/>
           <w:sz w:val="32"/>
           <w:szCs w:val="32"/>
+          <w:u w:val="single"/>
         </w:rPr>
         <w:t xml:space="preserve">Skills </w:t>
       </w:r>
@@ -660,6 +639,7 @@
           <w:b/>
           <w:sz w:val="32"/>
           <w:szCs w:val="32"/>
+          <w:u w:val="single"/>
         </w:rPr>
       </w:pPr>
       <w:r>
@@ -668,6 +648,7 @@
           <w:b/>
           <w:sz w:val="32"/>
           <w:szCs w:val="32"/>
+          <w:u w:val="single"/>
         </w:rPr>
         <w:t xml:space="preserve">Professional Experience </w:t>
       </w:r>
@@ -683,9 +664,10 @@
         <w:rPr>
           <w:rFonts w:ascii="Times New Roman" w:eastAsia="Times New Roman" w:hAnsi="Times New Roman" w:cs="Times New Roman"/>
           <w:b/>
+          <w:i/>
+          <w:iCs/>
           <w:sz w:val="24"/>
           <w:szCs w:val="24"/>
-          <w:u w:val="single"/>
         </w:rPr>
         <w:t>Furtrieve</w:t>
       </w:r>
@@ -769,23 +751,40 @@
       <w:r>
         <w:rPr>
           <w:rFonts w:ascii="Times New Roman" w:eastAsia="Times New Roman" w:hAnsi="Times New Roman" w:cs="Times New Roman"/>
-        </w:rPr>
-        <w:t xml:space="preserve">Remote </w:t>
-      </w:r>
-    </w:p>
-    <w:p>
-      <w:pPr>
-        <w:spacing w:after="0" w:line="240" w:lineRule="auto"/>
-        <w:rPr>
-          <w:rFonts w:ascii="Times New Roman" w:eastAsia="Times New Roman" w:hAnsi="Times New Roman" w:cs="Times New Roman"/>
-        </w:rPr>
-      </w:pPr>
+          <w:b/>
+        </w:rPr>
+        <w:tab/>
+      </w:r>
       <w:r>
         <w:rPr>
           <w:rFonts w:ascii="Times New Roman" w:eastAsia="Times New Roman" w:hAnsi="Times New Roman" w:cs="Times New Roman"/>
           <w:b/>
           <w:bCs/>
         </w:rPr>
+        <w:t>Remote</w:t>
+      </w:r>
+      <w:r>
+        <w:rPr>
+          <w:rFonts w:ascii="Times New Roman" w:eastAsia="Times New Roman" w:hAnsi="Times New Roman" w:cs="Times New Roman"/>
+        </w:rPr>
+        <w:t xml:space="preserve"> </w:t>
+      </w:r>
+    </w:p>
+    <w:p>
+      <w:pPr>
+        <w:spacing w:after="0" w:line="240" w:lineRule="auto"/>
+        <w:rPr>
+          <w:rFonts w:ascii="Times New Roman" w:eastAsia="Times New Roman" w:hAnsi="Times New Roman" w:cs="Times New Roman"/>
+        </w:rPr>
+      </w:pPr>
+      <w:r>
+        <w:rPr>
+          <w:rFonts w:ascii="Times New Roman" w:eastAsia="Times New Roman" w:hAnsi="Times New Roman" w:cs="Times New Roman"/>
+          <w:b/>
+          <w:bCs/>
+          <w:i/>
+          <w:iCs/>
+        </w:rPr>
         <w:t>Frontend Developer Intern</w:t>
       </w:r>
       <w:r>
@@ -829,13 +828,21 @@
         <w:rPr>
           <w:rFonts w:ascii="Times New Roman" w:eastAsia="Times New Roman" w:hAnsi="Times New Roman" w:cs="Times New Roman"/>
         </w:rPr>
-        <w:t>August</w:t>
-      </w:r>
-      <w:r>
-        <w:rPr>
-          <w:rFonts w:ascii="Times New Roman" w:eastAsia="Times New Roman" w:hAnsi="Times New Roman" w:cs="Times New Roman"/>
-        </w:rPr>
-        <w:t xml:space="preserve"> 2021</w:t>
+        <w:tab/>
+      </w:r>
+      <w:r>
+        <w:rPr>
+          <w:rFonts w:ascii="Times New Roman" w:eastAsia="Times New Roman" w:hAnsi="Times New Roman" w:cs="Times New Roman"/>
+        </w:rPr>
+        <w:tab/>
+      </w:r>
+      <w:r>
+        <w:rPr>
+          <w:rFonts w:ascii="Times New Roman" w:eastAsia="Times New Roman" w:hAnsi="Times New Roman" w:cs="Times New Roman"/>
+          <w:b/>
+          <w:bCs/>
+        </w:rPr>
+        <w:t>August 2021</w:t>
       </w:r>
     </w:p>
     <w:p>
@@ -859,34 +866,14 @@
       </w:pPr>
       <w:bookmarkStart w:id="0" w:name="_Hlk81576660"/>
       <w:r>
-        <w:t xml:space="preserve">Developed websites from front to backend using </w:t>
+        <w:t xml:space="preserve">Developed static and dynamic websites using – </w:t>
       </w:r>
       <w:r>
         <w:rPr>
           <w:b/>
           <w:bCs/>
         </w:rPr>
-        <w:t>PHP</w:t>
-      </w:r>
-      <w:r>
-        <w:t xml:space="preserve">, </w:t>
-      </w:r>
-      <w:r>
-        <w:rPr>
-          <w:b/>
-          <w:bCs/>
-        </w:rPr>
-        <w:t>JavaScript</w:t>
-      </w:r>
-      <w:r>
-        <w:t xml:space="preserve">, and </w:t>
-      </w:r>
-      <w:r>
-        <w:rPr>
-          <w:b/>
-          <w:bCs/>
-        </w:rPr>
-        <w:t>HTML/CSS</w:t>
+        <w:t>JavaScript, HTML, CSS</w:t>
       </w:r>
       <w:r>
         <w:t>.</w:t>
@@ -964,82 +951,7 @@
       <w:r>
         <w:t>Ensured the technical feasibility of UI/UX designs from the inception of the project.</w:t>
       </w:r>
-    </w:p>
-    <w:bookmarkEnd w:id="0"/>
-    <w:p>
-      <w:pPr>
-        <w:numPr>
-          <w:ilvl w:val="0"/>
-          <w:numId w:val="2"/>
-        </w:numPr>
-        <w:pBdr>
-          <w:top w:val="nil"/>
-          <w:left w:val="nil"/>
-          <w:bottom w:val="nil"/>
-          <w:right w:val="nil"/>
-          <w:between w:val="nil"/>
-        </w:pBdr>
-        <w:spacing w:after="0" w:line="240" w:lineRule="auto"/>
-        <w:rPr>
-          <w:rStyle w:val="background-details"/>
-          <w:rFonts w:ascii="Times New Roman" w:eastAsia="Times New Roman" w:hAnsi="Times New Roman" w:cs="Times New Roman"/>
-          <w:color w:val="000000"/>
-        </w:rPr>
-      </w:pPr>
-      <w:r>
-        <w:rPr>
-          <w:rStyle w:val="background-details"/>
-          <w:rFonts w:ascii="Times New Roman" w:hAnsi="Times New Roman" w:cs="Times New Roman"/>
-        </w:rPr>
-        <w:t>Collaborat</w:t>
-      </w:r>
-      <w:r>
-        <w:rPr>
-          <w:rStyle w:val="background-details"/>
-          <w:rFonts w:ascii="Times New Roman" w:hAnsi="Times New Roman" w:cs="Times New Roman"/>
-        </w:rPr>
-        <w:t>ed</w:t>
-      </w:r>
-      <w:r>
-        <w:rPr>
-          <w:rStyle w:val="background-details"/>
-          <w:rFonts w:ascii="Times New Roman" w:hAnsi="Times New Roman" w:cs="Times New Roman"/>
-        </w:rPr>
-        <w:t xml:space="preserve"> with team members using </w:t>
-      </w:r>
-      <w:r>
-        <w:rPr>
-          <w:rStyle w:val="background-details"/>
-          <w:rFonts w:ascii="Times New Roman" w:hAnsi="Times New Roman" w:cs="Times New Roman"/>
-          <w:b/>
-          <w:bCs/>
-        </w:rPr>
-        <w:t>GitHub</w:t>
-      </w:r>
-      <w:r>
-        <w:rPr>
-          <w:rStyle w:val="background-details"/>
-          <w:rFonts w:ascii="Times New Roman" w:hAnsi="Times New Roman" w:cs="Times New Roman"/>
-        </w:rPr>
-        <w:t xml:space="preserve"> issues, branches, and pull requests.</w:t>
-      </w:r>
-    </w:p>
-    <w:p>
-      <w:pPr>
-        <w:pBdr>
-          <w:top w:val="nil"/>
-          <w:left w:val="nil"/>
-          <w:bottom w:val="nil"/>
-          <w:right w:val="nil"/>
-          <w:between w:val="nil"/>
-        </w:pBdr>
-        <w:spacing w:after="0" w:line="240" w:lineRule="auto"/>
-        <w:ind w:left="720"/>
-        <w:rPr>
-          <w:rFonts w:ascii="Times New Roman" w:eastAsia="Times New Roman" w:hAnsi="Times New Roman" w:cs="Times New Roman"/>
-          <w:color w:val="000000"/>
-        </w:rPr>
-      </w:pPr>
+      <w:bookmarkEnd w:id="0"/>
     </w:p>
     <w:p>
       <w:pPr>
@@ -1049,6 +961,7 @@
           <w:b/>
           <w:sz w:val="32"/>
           <w:szCs w:val="32"/>
+          <w:u w:val="single"/>
         </w:rPr>
       </w:pPr>
       <w:r>
@@ -1057,6 +970,7 @@
           <w:b/>
           <w:sz w:val="32"/>
           <w:szCs w:val="32"/>
+          <w:u w:val="single"/>
         </w:rPr>
         <w:t xml:space="preserve">Projects </w:t>
       </w:r>
@@ -1068,6 +982,8 @@
           <w:rFonts w:ascii="Times New Roman" w:eastAsia="Times New Roman" w:hAnsi="Times New Roman" w:cs="Times New Roman"/>
           <w:b/>
           <w:bCs/>
+          <w:i/>
+          <w:iCs/>
           <w:sz w:val="24"/>
           <w:szCs w:val="24"/>
         </w:rPr>
@@ -1077,21 +993,63 @@
           <w:rFonts w:ascii="Times New Roman" w:eastAsia="Times New Roman" w:hAnsi="Times New Roman" w:cs="Times New Roman"/>
           <w:b/>
           <w:bCs/>
+          <w:i/>
+          <w:iCs/>
           <w:sz w:val="24"/>
           <w:szCs w:val="24"/>
         </w:rPr>
-        <w:t>Sorting Algorithm Visualizer</w:t>
+        <w:t>Social Media REST-API</w:t>
       </w:r>
       <w:r>
         <w:rPr>
           <w:rFonts w:ascii="Times New Roman" w:eastAsia="Times New Roman" w:hAnsi="Times New Roman" w:cs="Times New Roman"/>
           <w:b/>
           <w:bCs/>
-          <w:color w:val="000000"/>
+          <w:i/>
+          <w:iCs/>
           <w:sz w:val="24"/>
           <w:szCs w:val="24"/>
         </w:rPr>
         <w:t xml:space="preserve"> </w:t>
+      </w:r>
+      <w:r>
+        <w:rPr>
+          <w:rFonts w:ascii="Times New Roman" w:eastAsia="Times New Roman" w:hAnsi="Times New Roman" w:cs="Times New Roman"/>
+          <w:b/>
+          <w:bCs/>
+          <w:i/>
+          <w:iCs/>
+          <w:sz w:val="24"/>
+          <w:szCs w:val="24"/>
+        </w:rPr>
+        <w:t xml:space="preserve">(Back-End) </w:t>
+      </w:r>
+      <w:r>
+        <w:rPr>
+          <w:rFonts w:ascii="Times New Roman" w:eastAsia="Times New Roman" w:hAnsi="Times New Roman" w:cs="Times New Roman"/>
+          <w:sz w:val="24"/>
+          <w:szCs w:val="24"/>
+        </w:rPr>
+        <w:t>– (</w:t>
+      </w:r>
+      <w:hyperlink r:id="rId10" w:history="1">
+        <w:r>
+          <w:rPr>
+            <w:rStyle w:val="Hyperlink"/>
+            <w:rFonts w:ascii="Times New Roman" w:eastAsia="Times New Roman" w:hAnsi="Times New Roman" w:cs="Times New Roman"/>
+            <w:sz w:val="24"/>
+            <w:szCs w:val="24"/>
+          </w:rPr>
+          <w:t>GitHub</w:t>
+        </w:r>
+      </w:hyperlink>
+      <w:r>
+        <w:rPr>
+          <w:rFonts w:ascii="Times New Roman" w:eastAsia="Times New Roman" w:hAnsi="Times New Roman" w:cs="Times New Roman"/>
+          <w:sz w:val="24"/>
+          <w:szCs w:val="24"/>
+        </w:rPr>
+        <w:t>)</w:t>
       </w:r>
     </w:p>
     <w:p>
@@ -1118,230 +1076,28 @@
           <w:rFonts w:ascii="Times New Roman" w:eastAsia="Times New Roman" w:hAnsi="Times New Roman" w:cs="Times New Roman"/>
           <w:color w:val="000000"/>
         </w:rPr>
-        <w:t xml:space="preserve">Built a Sorting algorithm visualizer in python using tkinter (Tk GUI toolkit). </w:t>
-      </w:r>
-    </w:p>
-    <w:p>
-      <w:pPr>
-        <w:numPr>
-          <w:ilvl w:val="0"/>
-          <w:numId w:val="4"/>
-        </w:numPr>
-        <w:pBdr>
-          <w:top w:val="nil"/>
-          <w:left w:val="nil"/>
-          <w:bottom w:val="nil"/>
-          <w:right w:val="nil"/>
-          <w:between w:val="nil"/>
-        </w:pBdr>
-        <w:spacing w:after="0" w:line="240" w:lineRule="auto"/>
-        <w:rPr>
-          <w:rFonts w:ascii="Times New Roman" w:eastAsia="Times New Roman" w:hAnsi="Times New Roman" w:cs="Times New Roman"/>
-          <w:color w:val="000000"/>
-        </w:rPr>
-      </w:pPr>
-      <w:r>
-        <w:rPr>
-          <w:rFonts w:ascii="Times New Roman" w:eastAsia="Times New Roman" w:hAnsi="Times New Roman" w:cs="Times New Roman"/>
-          <w:color w:val="000000"/>
-        </w:rPr>
-        <w:t xml:space="preserve">It demonstrates how a selected sorting algorithm works by using colored </w:t>
-      </w:r>
-      <w:r>
-        <w:rPr>
-          <w:rFonts w:ascii="Times New Roman" w:eastAsia="Times New Roman" w:hAnsi="Times New Roman" w:cs="Times New Roman"/>
-          <w:color w:val="000000"/>
-        </w:rPr>
-        <w:t>bar line to show how data is stored moved inside an array.</w:t>
-      </w:r>
-    </w:p>
-    <w:p>
-      <w:pPr>
-        <w:numPr>
-          <w:ilvl w:val="0"/>
-          <w:numId w:val="4"/>
-        </w:numPr>
-        <w:pBdr>
-          <w:top w:val="nil"/>
-          <w:left w:val="nil"/>
-          <w:bottom w:val="nil"/>
-          <w:right w:val="nil"/>
-          <w:between w:val="nil"/>
-        </w:pBdr>
-        <w:spacing w:after="0" w:line="240" w:lineRule="auto"/>
-        <w:rPr>
-          <w:rFonts w:ascii="Times New Roman" w:eastAsia="Times New Roman" w:hAnsi="Times New Roman" w:cs="Times New Roman"/>
-          <w:color w:val="000000"/>
-        </w:rPr>
-      </w:pPr>
-      <w:r>
-        <w:rPr>
-          <w:rFonts w:ascii="Times New Roman" w:eastAsia="Times New Roman" w:hAnsi="Times New Roman" w:cs="Times New Roman"/>
-          <w:color w:val="000000"/>
-        </w:rPr>
-        <w:t xml:space="preserve">Works with Bubble sort, Quick </w:t>
-      </w:r>
-      <w:proofErr w:type="gramStart"/>
-      <w:r>
-        <w:rPr>
-          <w:rFonts w:ascii="Times New Roman" w:eastAsia="Times New Roman" w:hAnsi="Times New Roman" w:cs="Times New Roman"/>
-          <w:color w:val="000000"/>
-        </w:rPr>
-        <w:t>sort</w:t>
-      </w:r>
-      <w:proofErr w:type="gramEnd"/>
-      <w:r>
-        <w:rPr>
-          <w:rFonts w:ascii="Times New Roman" w:eastAsia="Times New Roman" w:hAnsi="Times New Roman" w:cs="Times New Roman"/>
-          <w:color w:val="000000"/>
-        </w:rPr>
-        <w:t xml:space="preserve"> and Merge sort. </w:t>
-      </w:r>
-    </w:p>
-    <w:p>
-      <w:pPr>
-        <w:numPr>
-          <w:ilvl w:val="0"/>
-          <w:numId w:val="4"/>
-        </w:numPr>
-        <w:pBdr>
-          <w:top w:val="nil"/>
-          <w:left w:val="nil"/>
-          <w:bottom w:val="nil"/>
-          <w:right w:val="nil"/>
-          <w:between w:val="nil"/>
-        </w:pBdr>
-        <w:spacing w:after="0" w:line="240" w:lineRule="auto"/>
-        <w:rPr>
-          <w:rFonts w:ascii="Times New Roman" w:eastAsia="Times New Roman" w:hAnsi="Times New Roman" w:cs="Times New Roman"/>
-          <w:color w:val="000000"/>
-        </w:rPr>
-      </w:pPr>
-      <w:r>
-        <w:rPr>
-          <w:rFonts w:ascii="Times New Roman" w:eastAsia="Times New Roman" w:hAnsi="Times New Roman" w:cs="Times New Roman"/>
-          <w:color w:val="000000"/>
-        </w:rPr>
-        <w:t xml:space="preserve">Can change application settings such as algorithm speed, amount of data in </w:t>
-      </w:r>
-      <w:proofErr w:type="gramStart"/>
-      <w:r>
-        <w:rPr>
-          <w:rFonts w:ascii="Times New Roman" w:eastAsia="Times New Roman" w:hAnsi="Times New Roman" w:cs="Times New Roman"/>
-          <w:color w:val="000000"/>
-        </w:rPr>
-        <w:t>a</w:t>
-      </w:r>
-      <w:proofErr w:type="gramEnd"/>
-      <w:r>
-        <w:rPr>
-          <w:rFonts w:ascii="Times New Roman" w:eastAsia="Times New Roman" w:hAnsi="Times New Roman" w:cs="Times New Roman"/>
-          <w:color w:val="000000"/>
-        </w:rPr>
-        <w:t xml:space="preserve"> array and min/max values.</w:t>
-      </w:r>
-    </w:p>
-    <w:p>
-      <w:pPr>
-        <w:numPr>
-          <w:ilvl w:val="0"/>
-          <w:numId w:val="4"/>
-        </w:numPr>
-        <w:pBdr>
-          <w:top w:val="nil"/>
-          <w:left w:val="nil"/>
-          <w:bottom w:val="nil"/>
-          <w:right w:val="nil"/>
-          <w:between w:val="nil"/>
-        </w:pBdr>
-        <w:spacing w:after="0" w:line="240" w:lineRule="auto"/>
-        <w:rPr>
-          <w:rFonts w:ascii="Times New Roman" w:eastAsia="Times New Roman" w:hAnsi="Times New Roman" w:cs="Times New Roman"/>
-          <w:color w:val="000000"/>
-        </w:rPr>
-      </w:pPr>
-      <w:r>
-        <w:rPr>
-          <w:rFonts w:ascii="Times New Roman" w:eastAsia="Times New Roman" w:hAnsi="Times New Roman" w:cs="Times New Roman"/>
-          <w:color w:val="000000"/>
-        </w:rPr>
-        <w:t xml:space="preserve">Used – </w:t>
-      </w:r>
-      <w:r>
-        <w:rPr>
-          <w:rFonts w:ascii="Times New Roman" w:eastAsia="Times New Roman" w:hAnsi="Times New Roman" w:cs="Times New Roman"/>
-          <w:b/>
-          <w:bCs/>
-          <w:color w:val="000000"/>
-          <w:u w:val="single"/>
-        </w:rPr>
-        <w:t>Python, tkinter GUI toolkit</w:t>
-      </w:r>
-    </w:p>
-    <w:p>
-      <w:pPr>
-        <w:pBdr>
-          <w:top w:val="nil"/>
-          <w:left w:val="nil"/>
-          <w:bottom w:val="nil"/>
-          <w:right w:val="nil"/>
-          <w:between w:val="nil"/>
-        </w:pBdr>
-        <w:spacing w:after="0" w:line="240" w:lineRule="auto"/>
-        <w:ind w:left="720"/>
-        <w:rPr>
-          <w:rFonts w:ascii="Times New Roman" w:eastAsia="Times New Roman" w:hAnsi="Times New Roman" w:cs="Times New Roman"/>
-          <w:color w:val="000000"/>
-        </w:rPr>
-      </w:pPr>
-    </w:p>
-    <w:p>
-      <w:pPr>
-        <w:spacing w:after="0" w:line="240" w:lineRule="auto"/>
-        <w:rPr>
-          <w:rFonts w:ascii="Times New Roman" w:eastAsia="Times New Roman" w:hAnsi="Times New Roman" w:cs="Times New Roman"/>
-          <w:b/>
-          <w:bCs/>
-          <w:sz w:val="24"/>
-          <w:szCs w:val="24"/>
-        </w:rPr>
-      </w:pPr>
-      <w:r>
-        <w:rPr>
-          <w:rFonts w:ascii="Times New Roman" w:eastAsia="Times New Roman" w:hAnsi="Times New Roman" w:cs="Times New Roman"/>
-          <w:b/>
-          <w:bCs/>
-          <w:sz w:val="24"/>
-          <w:szCs w:val="24"/>
-        </w:rPr>
-        <w:t>Breaking Bad App</w:t>
-      </w:r>
-    </w:p>
-    <w:p>
-      <w:pPr>
-        <w:numPr>
-          <w:ilvl w:val="0"/>
-          <w:numId w:val="4"/>
-        </w:numPr>
-        <w:pBdr>
-          <w:top w:val="nil"/>
-          <w:left w:val="nil"/>
-          <w:bottom w:val="nil"/>
-          <w:right w:val="nil"/>
-          <w:between w:val="nil"/>
-        </w:pBdr>
-        <w:spacing w:after="0" w:line="240" w:lineRule="auto"/>
-        <w:rPr>
-          <w:rFonts w:ascii="Times New Roman" w:eastAsia="Times New Roman" w:hAnsi="Times New Roman" w:cs="Times New Roman"/>
-          <w:color w:val="000000"/>
-        </w:rPr>
-      </w:pPr>
-      <w:r>
-        <w:rPr>
-          <w:rFonts w:ascii="Times New Roman" w:eastAsia="Times New Roman" w:hAnsi="Times New Roman" w:cs="Times New Roman"/>
-          <w:color w:val="000000"/>
-        </w:rPr>
-        <w:t xml:space="preserve">Built a IOS Breaking Bad app using Swift UI. </w:t>
+        <w:t xml:space="preserve">Built a </w:t>
+      </w:r>
+      <w:r>
+        <w:rPr>
+          <w:rFonts w:ascii="Times New Roman" w:eastAsia="Times New Roman" w:hAnsi="Times New Roman" w:cs="Times New Roman"/>
+          <w:color w:val="000000"/>
+        </w:rPr>
+        <w:t>Node.</w:t>
+      </w:r>
+      <w:r>
+        <w:rPr>
+          <w:rFonts w:ascii="Times New Roman" w:eastAsia="Times New Roman" w:hAnsi="Times New Roman" w:cs="Times New Roman"/>
+          <w:color w:val="000000"/>
+        </w:rPr>
+        <w:t>js Express social media Rest API using MongoDB</w:t>
+      </w:r>
+      <w:r>
+        <w:rPr>
+          <w:rFonts w:ascii="Times New Roman" w:eastAsia="Times New Roman" w:hAnsi="Times New Roman" w:cs="Times New Roman"/>
+          <w:color w:val="000000"/>
+        </w:rPr>
+        <w:t xml:space="preserve">. </w:t>
       </w:r>
     </w:p>
     <w:p>
@@ -1369,7 +1125,14 @@
           <w:rFonts w:ascii="Times New Roman" w:eastAsia="Times New Roman" w:hAnsi="Times New Roman" w:cs="Times New Roman"/>
           <w:color w:val="000000"/>
         </w:rPr>
-        <w:t xml:space="preserve">Decoded a JASON API to fetch data and build a clean UI to show all the decoded data. </w:t>
+        <w:t>Rest API with login, register, like and all CRUD operations, uses MongoDB models with Node.js routers</w:t>
+      </w:r>
+      <w:r>
+        <w:rPr>
+          <w:rFonts w:ascii="Times New Roman" w:eastAsia="Times New Roman" w:hAnsi="Times New Roman" w:cs="Times New Roman"/>
+          <w:color w:val="000000"/>
+        </w:rPr>
+        <w:t xml:space="preserve">. </w:t>
       </w:r>
     </w:p>
     <w:p>
@@ -1397,7 +1160,14 @@
           <w:rFonts w:ascii="Times New Roman" w:eastAsia="Times New Roman" w:hAnsi="Times New Roman" w:cs="Times New Roman"/>
           <w:color w:val="000000"/>
         </w:rPr>
-        <w:t xml:space="preserve">Built a custom tab bar to switch between multiple tabs on the app. </w:t>
+        <w:t>Tested all CRUD API endpoints using postman and openAPI</w:t>
+      </w:r>
+      <w:r>
+        <w:rPr>
+          <w:rFonts w:ascii="Times New Roman" w:eastAsia="Times New Roman" w:hAnsi="Times New Roman" w:cs="Times New Roman"/>
+          <w:color w:val="000000"/>
+        </w:rPr>
+        <w:t xml:space="preserve">. </w:t>
       </w:r>
     </w:p>
     <w:p>
@@ -1434,7 +1204,7 @@
           <w:color w:val="000000"/>
           <w:u w:val="single"/>
         </w:rPr>
-        <w:t>Swift UI</w:t>
+        <w:t xml:space="preserve">RestfulAPI’s, </w:t>
       </w:r>
       <w:r>
         <w:rPr>
@@ -1444,7 +1214,7 @@
           <w:color w:val="000000"/>
           <w:u w:val="single"/>
         </w:rPr>
-        <w:t xml:space="preserve"> (IOS app)</w:t>
+        <w:t>Node.js Express,</w:t>
       </w:r>
       <w:r>
         <w:rPr>
@@ -1454,250 +1224,447 @@
           <w:color w:val="000000"/>
           <w:u w:val="single"/>
         </w:rPr>
-        <w:t>, JASON API</w:t>
-      </w:r>
-    </w:p>
-    <w:p>
-      <w:pPr>
-        <w:spacing w:after="0" w:line="240" w:lineRule="auto"/>
-        <w:rPr>
-          <w:rFonts w:ascii="Times New Roman" w:eastAsia="Times New Roman" w:hAnsi="Times New Roman" w:cs="Times New Roman"/>
-        </w:rPr>
-      </w:pPr>
-    </w:p>
-    <w:p>
-      <w:pPr>
-        <w:spacing w:after="0" w:line="240" w:lineRule="auto"/>
-        <w:rPr>
-          <w:rFonts w:ascii="Times New Roman" w:eastAsia="Times New Roman" w:hAnsi="Times New Roman" w:cs="Times New Roman"/>
-          <w:b/>
-          <w:sz w:val="32"/>
-          <w:szCs w:val="32"/>
-        </w:rPr>
-      </w:pPr>
-      <w:r>
-        <w:rPr>
-          <w:rFonts w:ascii="Times New Roman" w:eastAsia="Times New Roman" w:hAnsi="Times New Roman" w:cs="Times New Roman"/>
-          <w:b/>
-          <w:sz w:val="32"/>
-          <w:szCs w:val="32"/>
-        </w:rPr>
-        <w:t xml:space="preserve">Certifications </w:t>
-      </w:r>
-    </w:p>
-    <w:p>
-      <w:pPr>
-        <w:spacing w:after="0" w:line="240" w:lineRule="auto"/>
-        <w:rPr>
-          <w:rFonts w:ascii="Times New Roman" w:eastAsia="Times New Roman" w:hAnsi="Times New Roman" w:cs="Times New Roman"/>
-        </w:rPr>
-      </w:pPr>
-      <w:r>
-        <w:rPr>
-          <w:rFonts w:ascii="Times New Roman" w:eastAsia="Times New Roman" w:hAnsi="Times New Roman" w:cs="Times New Roman"/>
-        </w:rPr>
-        <w:t>SQL Masterclass for Data Analysis with Big Data</w:t>
-      </w:r>
-      <w:r>
-        <w:rPr>
-          <w:rFonts w:ascii="Times New Roman" w:eastAsia="Times New Roman" w:hAnsi="Times New Roman" w:cs="Times New Roman"/>
-        </w:rPr>
-        <w:tab/>
-      </w:r>
-      <w:r>
-        <w:rPr>
-          <w:rFonts w:ascii="Times New Roman" w:eastAsia="Times New Roman" w:hAnsi="Times New Roman" w:cs="Times New Roman"/>
-        </w:rPr>
-        <w:tab/>
-      </w:r>
-      <w:r>
-        <w:rPr>
-          <w:rFonts w:ascii="Times New Roman" w:eastAsia="Times New Roman" w:hAnsi="Times New Roman" w:cs="Times New Roman"/>
-        </w:rPr>
-        <w:tab/>
-      </w:r>
-      <w:r>
-        <w:rPr>
-          <w:rFonts w:ascii="Times New Roman" w:eastAsia="Times New Roman" w:hAnsi="Times New Roman" w:cs="Times New Roman"/>
-        </w:rPr>
-        <w:tab/>
-      </w:r>
-      <w:r>
-        <w:rPr>
-          <w:rFonts w:ascii="Times New Roman" w:eastAsia="Times New Roman" w:hAnsi="Times New Roman" w:cs="Times New Roman"/>
-        </w:rPr>
-        <w:tab/>
-      </w:r>
-    </w:p>
-    <w:p>
-      <w:pPr>
-        <w:spacing w:after="0" w:line="240" w:lineRule="auto"/>
-        <w:rPr>
-          <w:rFonts w:ascii="Times New Roman" w:eastAsia="Times New Roman" w:hAnsi="Times New Roman" w:cs="Times New Roman"/>
-        </w:rPr>
-      </w:pPr>
-      <w:r>
-        <w:rPr>
-          <w:rFonts w:ascii="Times New Roman" w:eastAsia="Times New Roman" w:hAnsi="Times New Roman" w:cs="Times New Roman"/>
-        </w:rPr>
-        <w:t>Python data science and machine learning</w:t>
-      </w:r>
-      <w:r>
-        <w:rPr>
-          <w:rFonts w:ascii="Times New Roman" w:eastAsia="Times New Roman" w:hAnsi="Times New Roman" w:cs="Times New Roman"/>
-        </w:rPr>
-        <w:tab/>
-      </w:r>
-      <w:r>
-        <w:rPr>
-          <w:rFonts w:ascii="Times New Roman" w:eastAsia="Times New Roman" w:hAnsi="Times New Roman" w:cs="Times New Roman"/>
-        </w:rPr>
-        <w:tab/>
-      </w:r>
-      <w:r>
-        <w:rPr>
-          <w:rFonts w:ascii="Times New Roman" w:eastAsia="Times New Roman" w:hAnsi="Times New Roman" w:cs="Times New Roman"/>
-        </w:rPr>
-        <w:tab/>
-      </w:r>
-      <w:r>
-        <w:rPr>
-          <w:rFonts w:ascii="Times New Roman" w:eastAsia="Times New Roman" w:hAnsi="Times New Roman" w:cs="Times New Roman"/>
-        </w:rPr>
-        <w:tab/>
-      </w:r>
-      <w:r>
-        <w:rPr>
-          <w:rFonts w:ascii="Times New Roman" w:eastAsia="Times New Roman" w:hAnsi="Times New Roman" w:cs="Times New Roman"/>
-        </w:rPr>
-        <w:tab/>
-      </w:r>
-    </w:p>
-    <w:p>
-      <w:pPr>
-        <w:spacing w:after="0" w:line="240" w:lineRule="auto"/>
-        <w:rPr>
-          <w:rFonts w:ascii="Times New Roman" w:eastAsia="Times New Roman" w:hAnsi="Times New Roman" w:cs="Times New Roman"/>
-        </w:rPr>
-      </w:pPr>
-      <w:r>
-        <w:rPr>
-          <w:rFonts w:ascii="Times New Roman" w:eastAsia="Times New Roman" w:hAnsi="Times New Roman" w:cs="Times New Roman"/>
-        </w:rPr>
-        <w:t>NumPy for python</w:t>
-      </w:r>
-      <w:r>
-        <w:rPr>
-          <w:rFonts w:ascii="Times New Roman" w:eastAsia="Times New Roman" w:hAnsi="Times New Roman" w:cs="Times New Roman"/>
-        </w:rPr>
-        <w:tab/>
-      </w:r>
-      <w:r>
-        <w:rPr>
-          <w:rFonts w:ascii="Times New Roman" w:eastAsia="Times New Roman" w:hAnsi="Times New Roman" w:cs="Times New Roman"/>
-        </w:rPr>
-        <w:tab/>
-      </w:r>
-      <w:r>
-        <w:rPr>
-          <w:rFonts w:ascii="Times New Roman" w:eastAsia="Times New Roman" w:hAnsi="Times New Roman" w:cs="Times New Roman"/>
-        </w:rPr>
-        <w:tab/>
-      </w:r>
-      <w:r>
-        <w:rPr>
-          <w:rFonts w:ascii="Times New Roman" w:eastAsia="Times New Roman" w:hAnsi="Times New Roman" w:cs="Times New Roman"/>
-        </w:rPr>
-        <w:tab/>
-      </w:r>
-      <w:r>
-        <w:rPr>
-          <w:rFonts w:ascii="Times New Roman" w:eastAsia="Times New Roman" w:hAnsi="Times New Roman" w:cs="Times New Roman"/>
-        </w:rPr>
-        <w:tab/>
-      </w:r>
-      <w:r>
-        <w:rPr>
-          <w:rFonts w:ascii="Times New Roman" w:eastAsia="Times New Roman" w:hAnsi="Times New Roman" w:cs="Times New Roman"/>
-        </w:rPr>
-        <w:tab/>
-      </w:r>
-      <w:r>
-        <w:rPr>
-          <w:rFonts w:ascii="Times New Roman" w:eastAsia="Times New Roman" w:hAnsi="Times New Roman" w:cs="Times New Roman"/>
-        </w:rPr>
-        <w:tab/>
-      </w:r>
-      <w:r>
-        <w:rPr>
-          <w:rFonts w:ascii="Times New Roman" w:eastAsia="Times New Roman" w:hAnsi="Times New Roman" w:cs="Times New Roman"/>
-        </w:rPr>
-        <w:tab/>
-      </w:r>
-    </w:p>
-    <w:p>
-      <w:pPr>
-        <w:spacing w:after="0" w:line="240" w:lineRule="auto"/>
-        <w:rPr>
-          <w:rFonts w:ascii="Times New Roman" w:eastAsia="Times New Roman" w:hAnsi="Times New Roman" w:cs="Times New Roman"/>
-        </w:rPr>
-      </w:pPr>
-      <w:r>
-        <w:rPr>
-          <w:rFonts w:ascii="Times New Roman" w:eastAsia="Times New Roman" w:hAnsi="Times New Roman" w:cs="Times New Roman"/>
-        </w:rPr>
-        <w:t>(</w:t>
-      </w:r>
-      <w:r>
-        <w:rPr>
-          <w:rFonts w:ascii="Times New Roman" w:eastAsia="Times New Roman" w:hAnsi="Times New Roman" w:cs="Times New Roman"/>
+        <w:t xml:space="preserve"> </w:t>
+      </w:r>
+      <w:r>
+        <w:rPr>
+          <w:rFonts w:ascii="Times New Roman" w:eastAsia="Times New Roman" w:hAnsi="Times New Roman" w:cs="Times New Roman"/>
+          <w:b/>
+          <w:bCs/>
+          <w:color w:val="000000"/>
+          <w:u w:val="single"/>
+        </w:rPr>
+        <w:t>MongoDB</w:t>
+      </w:r>
+      <w:r>
+        <w:rPr>
+          <w:rFonts w:ascii="Times New Roman" w:eastAsia="Times New Roman" w:hAnsi="Times New Roman" w:cs="Times New Roman"/>
+          <w:b/>
+          <w:bCs/>
+          <w:color w:val="000000"/>
+          <w:u w:val="single"/>
+        </w:rPr>
+        <w:t xml:space="preserve">, </w:t>
+      </w:r>
+      <w:r>
+        <w:rPr>
+          <w:rFonts w:ascii="Times New Roman" w:eastAsia="Times New Roman" w:hAnsi="Times New Roman" w:cs="Times New Roman"/>
+          <w:b/>
+          <w:bCs/>
+          <w:color w:val="000000"/>
+          <w:u w:val="single"/>
+        </w:rPr>
+        <w:t>Postman.</w:t>
+      </w:r>
+      <w:r>
+        <w:rPr>
+          <w:rFonts w:ascii="Times New Roman" w:eastAsia="Times New Roman" w:hAnsi="Times New Roman" w:cs="Times New Roman"/>
+          <w:b/>
+          <w:bCs/>
+          <w:color w:val="000000"/>
+          <w:u w:val="single"/>
+        </w:rPr>
+        <w:t xml:space="preserve"> </w:t>
+      </w:r>
+    </w:p>
+    <w:p>
+      <w:pPr>
+        <w:pBdr>
+          <w:top w:val="nil"/>
+          <w:left w:val="nil"/>
+          <w:bottom w:val="nil"/>
+          <w:right w:val="nil"/>
+          <w:between w:val="nil"/>
+        </w:pBdr>
+        <w:spacing w:after="0" w:line="240" w:lineRule="auto"/>
+        <w:ind w:left="720"/>
+        <w:rPr>
+          <w:rFonts w:ascii="Times New Roman" w:eastAsia="Times New Roman" w:hAnsi="Times New Roman" w:cs="Times New Roman"/>
+          <w:color w:val="000000"/>
+        </w:rPr>
+      </w:pPr>
+    </w:p>
+    <w:p>
+      <w:pPr>
+        <w:spacing w:after="0" w:line="240" w:lineRule="auto"/>
+        <w:rPr>
+          <w:rFonts w:ascii="Times New Roman" w:eastAsia="Times New Roman" w:hAnsi="Times New Roman" w:cs="Times New Roman"/>
+          <w:b/>
+          <w:bCs/>
+          <w:sz w:val="24"/>
+          <w:szCs w:val="24"/>
+        </w:rPr>
+      </w:pPr>
+      <w:r>
+        <w:rPr>
+          <w:rFonts w:ascii="Times New Roman" w:eastAsia="Times New Roman" w:hAnsi="Times New Roman" w:cs="Times New Roman"/>
+          <w:b/>
+          <w:bCs/>
           <w:i/>
           <w:iCs/>
-        </w:rPr>
-        <w:t xml:space="preserve">View </w:t>
-      </w:r>
-      <w:r>
-        <w:rPr>
-          <w:rFonts w:ascii="Times New Roman" w:eastAsia="Times New Roman" w:hAnsi="Times New Roman" w:cs="Times New Roman"/>
+          <w:sz w:val="24"/>
+          <w:szCs w:val="24"/>
+        </w:rPr>
+        <w:t xml:space="preserve">Movie </w:t>
+      </w:r>
+      <w:r>
+        <w:rPr>
+          <w:rFonts w:ascii="Times New Roman" w:eastAsia="Times New Roman" w:hAnsi="Times New Roman" w:cs="Times New Roman"/>
+          <w:b/>
+          <w:bCs/>
           <w:i/>
           <w:iCs/>
-        </w:rPr>
-        <w:t>All</w:t>
-      </w:r>
-      <w:r>
-        <w:rPr>
-          <w:rFonts w:ascii="Times New Roman" w:eastAsia="Times New Roman" w:hAnsi="Times New Roman" w:cs="Times New Roman"/>
+          <w:sz w:val="24"/>
+          <w:szCs w:val="24"/>
+        </w:rPr>
+        <w:t xml:space="preserve">and TV Show - </w:t>
+      </w:r>
+      <w:r>
+        <w:rPr>
+          <w:rFonts w:ascii="Times New Roman" w:eastAsia="Times New Roman" w:hAnsi="Times New Roman" w:cs="Times New Roman"/>
+          <w:b/>
+          <w:bCs/>
           <w:i/>
           <w:iCs/>
-        </w:rPr>
-        <w:t xml:space="preserve"> on </w:t>
-      </w:r>
-      <w:hyperlink r:id="rId9" w:history="1">
+          <w:sz w:val="24"/>
+          <w:szCs w:val="24"/>
+        </w:rPr>
+        <w:t>Search/Discover (Front-End</w:t>
+      </w:r>
+      <w:r>
+        <w:rPr>
+          <w:rFonts w:ascii="Times New Roman" w:eastAsia="Times New Roman" w:hAnsi="Times New Roman" w:cs="Times New Roman"/>
+          <w:b/>
+          <w:bCs/>
+          <w:sz w:val="24"/>
+          <w:szCs w:val="24"/>
+        </w:rPr>
+        <w:t>)</w:t>
+      </w:r>
+      <w:r>
+        <w:rPr>
+          <w:rFonts w:ascii="Times New Roman" w:eastAsia="Times New Roman" w:hAnsi="Times New Roman" w:cs="Times New Roman"/>
+          <w:b/>
+          <w:bCs/>
+          <w:sz w:val="24"/>
+          <w:szCs w:val="24"/>
+        </w:rPr>
+        <w:t xml:space="preserve"> </w:t>
+      </w:r>
+      <w:r>
+        <w:rPr>
+          <w:rFonts w:ascii="Times New Roman" w:eastAsia="Times New Roman" w:hAnsi="Times New Roman" w:cs="Times New Roman"/>
+          <w:sz w:val="24"/>
+          <w:szCs w:val="24"/>
+        </w:rPr>
+        <w:t>– (</w:t>
+      </w:r>
+      <w:hyperlink r:id="rId11" w:history="1">
         <w:r>
           <w:rPr>
             <w:rStyle w:val="Hyperlink"/>
             <w:rFonts w:ascii="Times New Roman" w:eastAsia="Times New Roman" w:hAnsi="Times New Roman" w:cs="Times New Roman"/>
-            <w:i/>
-            <w:iCs/>
+            <w:sz w:val="24"/>
+            <w:szCs w:val="24"/>
           </w:rPr>
-          <w:t>LinkedIn</w:t>
+          <w:t>GitHub</w:t>
         </w:r>
       </w:hyperlink>
       <w:r>
         <w:rPr>
           <w:rFonts w:ascii="Times New Roman" w:eastAsia="Times New Roman" w:hAnsi="Times New Roman" w:cs="Times New Roman"/>
+          <w:sz w:val="24"/>
+          <w:szCs w:val="24"/>
+        </w:rPr>
+        <w:t>)</w:t>
+      </w:r>
+    </w:p>
+    <w:p>
+      <w:pPr>
+        <w:pStyle w:val="ListParagraph"/>
+        <w:numPr>
+          <w:ilvl w:val="0"/>
+          <w:numId w:val="4"/>
+        </w:numPr>
+        <w:pBdr>
+          <w:top w:val="nil"/>
+          <w:left w:val="nil"/>
+          <w:bottom w:val="nil"/>
+          <w:right w:val="nil"/>
+          <w:between w:val="nil"/>
+        </w:pBdr>
+        <w:spacing w:after="0" w:line="240" w:lineRule="auto"/>
+        <w:rPr>
+          <w:rFonts w:ascii="Times New Roman" w:eastAsia="Times New Roman" w:hAnsi="Times New Roman" w:cs="Times New Roman"/>
+          <w:color w:val="000000"/>
+        </w:rPr>
+      </w:pPr>
+      <w:r>
+        <w:rPr>
+          <w:rFonts w:ascii="Times New Roman" w:eastAsia="Times New Roman" w:hAnsi="Times New Roman" w:cs="Times New Roman"/>
+          <w:color w:val="000000"/>
+        </w:rPr>
+        <w:t>Web app that allows you to discover and search for any movie / TV show</w:t>
+      </w:r>
+    </w:p>
+    <w:p>
+      <w:pPr>
+        <w:pStyle w:val="ListParagraph"/>
+        <w:numPr>
+          <w:ilvl w:val="0"/>
+          <w:numId w:val="4"/>
+        </w:numPr>
+        <w:pBdr>
+          <w:top w:val="nil"/>
+          <w:left w:val="nil"/>
+          <w:bottom w:val="nil"/>
+          <w:right w:val="nil"/>
+          <w:between w:val="nil"/>
+        </w:pBdr>
+        <w:spacing w:after="0" w:line="240" w:lineRule="auto"/>
+        <w:rPr>
+          <w:rFonts w:ascii="Times New Roman" w:eastAsia="Times New Roman" w:hAnsi="Times New Roman" w:cs="Times New Roman"/>
+          <w:color w:val="000000"/>
+        </w:rPr>
+      </w:pPr>
+      <w:r>
+        <w:rPr>
+          <w:rFonts w:ascii="Times New Roman" w:eastAsia="Times New Roman" w:hAnsi="Times New Roman" w:cs="Times New Roman"/>
+          <w:color w:val="000000"/>
+        </w:rPr>
+        <w:t>A</w:t>
+      </w:r>
+      <w:r>
+        <w:rPr>
+          <w:rFonts w:ascii="Times New Roman" w:eastAsia="Times New Roman" w:hAnsi="Times New Roman" w:cs="Times New Roman"/>
+          <w:color w:val="000000"/>
+        </w:rPr>
+        <w:t xml:space="preserve">ble </w:t>
+      </w:r>
+      <w:r>
+        <w:rPr>
+          <w:rFonts w:ascii="Times New Roman" w:eastAsia="Times New Roman" w:hAnsi="Times New Roman" w:cs="Times New Roman"/>
+          <w:color w:val="000000"/>
+        </w:rPr>
+        <w:t xml:space="preserve">to </w:t>
+      </w:r>
+      <w:r>
+        <w:rPr>
+          <w:rFonts w:ascii="Times New Roman" w:eastAsia="Times New Roman" w:hAnsi="Times New Roman" w:cs="Times New Roman"/>
+          <w:color w:val="000000"/>
+        </w:rPr>
+        <w:t xml:space="preserve">view </w:t>
+      </w:r>
+      <w:r>
+        <w:rPr>
+          <w:rFonts w:ascii="Times New Roman" w:eastAsia="Times New Roman" w:hAnsi="Times New Roman" w:cs="Times New Roman"/>
+          <w:color w:val="000000"/>
+        </w:rPr>
+        <w:t>various</w:t>
+      </w:r>
+      <w:r>
+        <w:rPr>
+          <w:rFonts w:ascii="Times New Roman" w:eastAsia="Times New Roman" w:hAnsi="Times New Roman" w:cs="Times New Roman"/>
+          <w:color w:val="000000"/>
+        </w:rPr>
+        <w:t xml:space="preserve"> data points for</w:t>
+      </w:r>
+      <w:r>
+        <w:rPr>
+          <w:rFonts w:ascii="Times New Roman" w:eastAsia="Times New Roman" w:hAnsi="Times New Roman" w:cs="Times New Roman"/>
+          <w:color w:val="000000"/>
+        </w:rPr>
+        <w:t xml:space="preserve"> about </w:t>
+      </w:r>
+      <w:r>
+        <w:rPr>
+          <w:rFonts w:ascii="Times New Roman" w:eastAsia="Times New Roman" w:hAnsi="Times New Roman" w:cs="Times New Roman"/>
+          <w:color w:val="000000"/>
+        </w:rPr>
+        <w:t xml:space="preserve">100,000 + </w:t>
+      </w:r>
+      <w:r>
+        <w:rPr>
+          <w:rFonts w:ascii="Times New Roman" w:eastAsia="Times New Roman" w:hAnsi="Times New Roman" w:cs="Times New Roman"/>
+          <w:color w:val="000000"/>
+        </w:rPr>
+        <w:t>title</w:t>
+      </w:r>
+      <w:r>
+        <w:rPr>
+          <w:rFonts w:ascii="Times New Roman" w:eastAsia="Times New Roman" w:hAnsi="Times New Roman" w:cs="Times New Roman"/>
+          <w:color w:val="000000"/>
+        </w:rPr>
+        <w:t>s.</w:t>
+      </w:r>
+      <w:r>
+        <w:rPr>
+          <w:rFonts w:ascii="Times New Roman" w:eastAsia="Times New Roman" w:hAnsi="Times New Roman" w:cs="Times New Roman"/>
+          <w:color w:val="000000"/>
+        </w:rPr>
+        <w:t xml:space="preserve"> </w:t>
+      </w:r>
+    </w:p>
+    <w:p>
+      <w:pPr>
+        <w:pStyle w:val="ListParagraph"/>
+        <w:numPr>
+          <w:ilvl w:val="0"/>
+          <w:numId w:val="4"/>
+        </w:numPr>
+        <w:pBdr>
+          <w:top w:val="nil"/>
+          <w:left w:val="nil"/>
+          <w:bottom w:val="nil"/>
+          <w:right w:val="nil"/>
+          <w:between w:val="nil"/>
+        </w:pBdr>
+        <w:spacing w:after="0" w:line="240" w:lineRule="auto"/>
+        <w:rPr>
+          <w:rFonts w:ascii="Times New Roman" w:eastAsia="Times New Roman" w:hAnsi="Times New Roman" w:cs="Times New Roman"/>
+          <w:color w:val="000000"/>
+        </w:rPr>
+      </w:pPr>
+      <w:r>
+        <w:rPr>
+          <w:rFonts w:ascii="Times New Roman" w:eastAsia="Times New Roman" w:hAnsi="Times New Roman" w:cs="Times New Roman"/>
+          <w:color w:val="000000"/>
+        </w:rPr>
+        <w:t>Built a custom search engine to search for particular requests about actors, directors, runtime, and OTT.</w:t>
+      </w:r>
+    </w:p>
+    <w:p>
+      <w:pPr>
+        <w:numPr>
+          <w:ilvl w:val="0"/>
+          <w:numId w:val="4"/>
+        </w:numPr>
+        <w:pBdr>
+          <w:top w:val="nil"/>
+          <w:left w:val="nil"/>
+          <w:bottom w:val="nil"/>
+          <w:right w:val="nil"/>
+          <w:between w:val="nil"/>
+        </w:pBdr>
+        <w:spacing w:after="0" w:line="240" w:lineRule="auto"/>
+        <w:rPr>
+          <w:rFonts w:ascii="Times New Roman" w:eastAsia="Times New Roman" w:hAnsi="Times New Roman" w:cs="Times New Roman"/>
+          <w:color w:val="000000"/>
+        </w:rPr>
+      </w:pPr>
+      <w:r>
+        <w:rPr>
+          <w:rFonts w:ascii="Times New Roman" w:eastAsia="Times New Roman" w:hAnsi="Times New Roman" w:cs="Times New Roman"/>
+          <w:color w:val="000000"/>
+        </w:rPr>
+        <w:t xml:space="preserve">Used – </w:t>
+      </w:r>
+      <w:r>
+        <w:rPr>
+          <w:rFonts w:ascii="Times New Roman" w:eastAsia="Times New Roman" w:hAnsi="Times New Roman" w:cs="Times New Roman"/>
+          <w:b/>
+          <w:bCs/>
+          <w:color w:val="000000"/>
+          <w:u w:val="single"/>
+        </w:rPr>
+        <w:t>React</w:t>
+      </w:r>
+      <w:r>
+        <w:rPr>
+          <w:rFonts w:ascii="Times New Roman" w:eastAsia="Times New Roman" w:hAnsi="Times New Roman" w:cs="Times New Roman"/>
+          <w:b/>
+          <w:bCs/>
+          <w:color w:val="000000"/>
+          <w:u w:val="single"/>
+        </w:rPr>
+        <w:t>JS, Asynchronous API</w:t>
+      </w:r>
+      <w:r>
+        <w:rPr>
+          <w:rFonts w:ascii="Times New Roman" w:eastAsia="Times New Roman" w:hAnsi="Times New Roman" w:cs="Times New Roman"/>
+          <w:b/>
+          <w:bCs/>
+          <w:color w:val="000000"/>
+          <w:u w:val="single"/>
+        </w:rPr>
+        <w:t>, HTML and CSS</w:t>
+      </w:r>
+      <w:r>
+        <w:rPr>
+          <w:rFonts w:ascii="Times New Roman" w:eastAsia="Times New Roman" w:hAnsi="Times New Roman" w:cs="Times New Roman"/>
+          <w:b/>
+          <w:bCs/>
+          <w:color w:val="000000"/>
+          <w:u w:val="single"/>
+        </w:rPr>
+        <w:t>.</w:t>
+      </w:r>
+    </w:p>
+    <w:p>
+      <w:pPr>
+        <w:pBdr>
+          <w:top w:val="nil"/>
+          <w:left w:val="nil"/>
+          <w:bottom w:val="nil"/>
+          <w:right w:val="nil"/>
+          <w:between w:val="nil"/>
+        </w:pBdr>
+        <w:spacing w:after="0" w:line="240" w:lineRule="auto"/>
+        <w:ind w:left="720"/>
+        <w:rPr>
+          <w:rFonts w:ascii="Times New Roman" w:eastAsia="Times New Roman" w:hAnsi="Times New Roman" w:cs="Times New Roman"/>
+          <w:color w:val="000000"/>
+        </w:rPr>
+      </w:pPr>
+    </w:p>
+    <w:p>
+      <w:pPr>
+        <w:spacing w:after="0" w:line="240" w:lineRule="auto"/>
+        <w:rPr>
+          <w:rFonts w:ascii="Times New Roman" w:eastAsia="Times New Roman" w:hAnsi="Times New Roman" w:cs="Times New Roman"/>
+          <w:b/>
+          <w:bCs/>
+          <w:sz w:val="24"/>
+          <w:szCs w:val="24"/>
+        </w:rPr>
+      </w:pPr>
+      <w:r>
+        <w:rPr>
+          <w:rFonts w:ascii="Times New Roman" w:eastAsia="Times New Roman" w:hAnsi="Times New Roman" w:cs="Times New Roman"/>
+          <w:b/>
+          <w:bCs/>
           <w:i/>
           <w:iCs/>
-        </w:rPr>
-        <w:t xml:space="preserve"> and </w:t>
-      </w:r>
-      <w:hyperlink r:id="rId10" w:history="1">
+          <w:sz w:val="24"/>
+          <w:szCs w:val="24"/>
+        </w:rPr>
+        <w:t>Sorting Algorithm Visualizer</w:t>
+      </w:r>
+      <w:r>
+        <w:rPr>
+          <w:rFonts w:ascii="Times New Roman" w:eastAsia="Times New Roman" w:hAnsi="Times New Roman" w:cs="Times New Roman"/>
+          <w:b/>
+          <w:bCs/>
+          <w:sz w:val="24"/>
+          <w:szCs w:val="24"/>
+        </w:rPr>
+        <w:t xml:space="preserve"> </w:t>
+      </w:r>
+      <w:r>
+        <w:rPr>
+          <w:rFonts w:ascii="Times New Roman" w:eastAsia="Times New Roman" w:hAnsi="Times New Roman" w:cs="Times New Roman"/>
+          <w:sz w:val="24"/>
+          <w:szCs w:val="24"/>
+        </w:rPr>
+        <w:t>– (</w:t>
+      </w:r>
+      <w:hyperlink r:id="rId12" w:history="1">
         <w:r>
           <w:rPr>
             <w:rStyle w:val="Hyperlink"/>
             <w:rFonts w:ascii="Times New Roman" w:eastAsia="Times New Roman" w:hAnsi="Times New Roman" w:cs="Times New Roman"/>
-            <w:i/>
-            <w:iCs/>
+            <w:sz w:val="24"/>
+            <w:szCs w:val="24"/>
           </w:rPr>
           <w:t>GitHub</w:t>
         </w:r>
@@ -1705,15 +1672,393 @@
       <w:r>
         <w:rPr>
           <w:rFonts w:ascii="Times New Roman" w:eastAsia="Times New Roman" w:hAnsi="Times New Roman" w:cs="Times New Roman"/>
+          <w:sz w:val="24"/>
+          <w:szCs w:val="24"/>
         </w:rPr>
         <w:t>)</w:t>
       </w:r>
     </w:p>
     <w:p>
       <w:pPr>
-        <w:spacing w:after="0" w:line="240" w:lineRule="auto"/>
-        <w:rPr>
-          <w:rFonts w:ascii="Times New Roman" w:eastAsia="Times New Roman" w:hAnsi="Times New Roman" w:cs="Times New Roman"/>
+        <w:numPr>
+          <w:ilvl w:val="0"/>
+          <w:numId w:val="4"/>
+        </w:numPr>
+        <w:pBdr>
+          <w:top w:val="nil"/>
+          <w:left w:val="nil"/>
+          <w:bottom w:val="nil"/>
+          <w:right w:val="nil"/>
+          <w:between w:val="nil"/>
+        </w:pBdr>
+        <w:spacing w:after="0" w:line="240" w:lineRule="auto"/>
+        <w:rPr>
+          <w:rFonts w:ascii="Times New Roman" w:eastAsia="Times New Roman" w:hAnsi="Times New Roman" w:cs="Times New Roman"/>
+          <w:color w:val="000000"/>
+        </w:rPr>
+      </w:pPr>
+      <w:r>
+        <w:rPr>
+          <w:rFonts w:ascii="Times New Roman" w:eastAsia="Times New Roman" w:hAnsi="Times New Roman" w:cs="Times New Roman"/>
+          <w:color w:val="000000"/>
+        </w:rPr>
+        <w:t xml:space="preserve">Built a Sorting algorithm visualizer in python using tkinter (Tk GUI toolkit). </w:t>
+      </w:r>
+    </w:p>
+    <w:p>
+      <w:pPr>
+        <w:numPr>
+          <w:ilvl w:val="0"/>
+          <w:numId w:val="4"/>
+        </w:numPr>
+        <w:pBdr>
+          <w:top w:val="nil"/>
+          <w:left w:val="nil"/>
+          <w:bottom w:val="nil"/>
+          <w:right w:val="nil"/>
+          <w:between w:val="nil"/>
+        </w:pBdr>
+        <w:spacing w:after="0" w:line="240" w:lineRule="auto"/>
+        <w:rPr>
+          <w:rFonts w:ascii="Times New Roman" w:eastAsia="Times New Roman" w:hAnsi="Times New Roman" w:cs="Times New Roman"/>
+          <w:color w:val="000000"/>
+        </w:rPr>
+      </w:pPr>
+      <w:r>
+        <w:rPr>
+          <w:rFonts w:ascii="Times New Roman" w:eastAsia="Times New Roman" w:hAnsi="Times New Roman" w:cs="Times New Roman"/>
+          <w:color w:val="000000"/>
+        </w:rPr>
+        <w:t xml:space="preserve">It demonstrates how a selected sorting algorithm works </w:t>
+      </w:r>
+      <w:r>
+        <w:rPr>
+          <w:rFonts w:ascii="Times New Roman" w:eastAsia="Times New Roman" w:hAnsi="Times New Roman" w:cs="Times New Roman"/>
+          <w:color w:val="000000"/>
+        </w:rPr>
+        <w:t xml:space="preserve">- </w:t>
+      </w:r>
+      <w:r>
+        <w:rPr>
+          <w:rFonts w:ascii="Times New Roman" w:eastAsia="Times New Roman" w:hAnsi="Times New Roman" w:cs="Times New Roman"/>
+          <w:color w:val="000000"/>
+        </w:rPr>
+        <w:t xml:space="preserve">how </w:t>
+      </w:r>
+      <w:r>
+        <w:rPr>
+          <w:rFonts w:ascii="Times New Roman" w:eastAsia="Times New Roman" w:hAnsi="Times New Roman" w:cs="Times New Roman"/>
+          <w:color w:val="000000"/>
+        </w:rPr>
+        <w:t>each element</w:t>
+      </w:r>
+      <w:r>
+        <w:rPr>
+          <w:rFonts w:ascii="Times New Roman" w:eastAsia="Times New Roman" w:hAnsi="Times New Roman" w:cs="Times New Roman"/>
+          <w:color w:val="000000"/>
+        </w:rPr>
+        <w:t xml:space="preserve"> is stored </w:t>
+      </w:r>
+      <w:r>
+        <w:rPr>
+          <w:rFonts w:ascii="Times New Roman" w:eastAsia="Times New Roman" w:hAnsi="Times New Roman" w:cs="Times New Roman"/>
+          <w:color w:val="000000"/>
+        </w:rPr>
+        <w:t xml:space="preserve">and </w:t>
+      </w:r>
+      <w:r>
+        <w:rPr>
+          <w:rFonts w:ascii="Times New Roman" w:eastAsia="Times New Roman" w:hAnsi="Times New Roman" w:cs="Times New Roman"/>
+          <w:color w:val="000000"/>
+        </w:rPr>
+        <w:t>moved inside an array.</w:t>
+      </w:r>
+    </w:p>
+    <w:p>
+      <w:pPr>
+        <w:numPr>
+          <w:ilvl w:val="0"/>
+          <w:numId w:val="4"/>
+        </w:numPr>
+        <w:pBdr>
+          <w:top w:val="nil"/>
+          <w:left w:val="nil"/>
+          <w:bottom w:val="nil"/>
+          <w:right w:val="nil"/>
+          <w:between w:val="nil"/>
+        </w:pBdr>
+        <w:spacing w:after="0" w:line="240" w:lineRule="auto"/>
+        <w:rPr>
+          <w:rFonts w:ascii="Times New Roman" w:eastAsia="Times New Roman" w:hAnsi="Times New Roman" w:cs="Times New Roman"/>
+          <w:color w:val="000000"/>
+        </w:rPr>
+      </w:pPr>
+      <w:r>
+        <w:rPr>
+          <w:rFonts w:ascii="Times New Roman" w:eastAsia="Times New Roman" w:hAnsi="Times New Roman" w:cs="Times New Roman"/>
+          <w:color w:val="000000"/>
+        </w:rPr>
+        <w:t xml:space="preserve">Works with Bubble sort, Quick sort, and Merge sort. </w:t>
+      </w:r>
+    </w:p>
+    <w:p>
+      <w:pPr>
+        <w:numPr>
+          <w:ilvl w:val="0"/>
+          <w:numId w:val="4"/>
+        </w:numPr>
+        <w:pBdr>
+          <w:top w:val="nil"/>
+          <w:left w:val="nil"/>
+          <w:bottom w:val="nil"/>
+          <w:right w:val="nil"/>
+          <w:between w:val="nil"/>
+        </w:pBdr>
+        <w:spacing w:after="0" w:line="240" w:lineRule="auto"/>
+        <w:rPr>
+          <w:rFonts w:ascii="Times New Roman" w:eastAsia="Times New Roman" w:hAnsi="Times New Roman" w:cs="Times New Roman"/>
+          <w:color w:val="000000"/>
+        </w:rPr>
+      </w:pPr>
+      <w:r>
+        <w:rPr>
+          <w:rFonts w:ascii="Times New Roman" w:eastAsia="Times New Roman" w:hAnsi="Times New Roman" w:cs="Times New Roman"/>
+          <w:color w:val="000000"/>
+        </w:rPr>
+        <w:t xml:space="preserve">Used – </w:t>
+      </w:r>
+      <w:r>
+        <w:rPr>
+          <w:rFonts w:ascii="Times New Roman" w:eastAsia="Times New Roman" w:hAnsi="Times New Roman" w:cs="Times New Roman"/>
+          <w:b/>
+          <w:bCs/>
+          <w:color w:val="000000"/>
+          <w:u w:val="single"/>
+        </w:rPr>
+        <w:t>Python, tkinter GUI toolkit</w:t>
+      </w:r>
+    </w:p>
+    <w:p>
+      <w:pPr>
+        <w:pBdr>
+          <w:top w:val="nil"/>
+          <w:left w:val="nil"/>
+          <w:bottom w:val="nil"/>
+          <w:right w:val="nil"/>
+          <w:between w:val="nil"/>
+        </w:pBdr>
+        <w:spacing w:after="0" w:line="240" w:lineRule="auto"/>
+        <w:ind w:left="720"/>
+        <w:rPr>
+          <w:rFonts w:ascii="Times New Roman" w:eastAsia="Times New Roman" w:hAnsi="Times New Roman" w:cs="Times New Roman"/>
+          <w:color w:val="000000"/>
+        </w:rPr>
+      </w:pPr>
+    </w:p>
+    <w:p>
+      <w:pPr>
+        <w:spacing w:after="0" w:line="240" w:lineRule="auto"/>
+        <w:rPr>
+          <w:rFonts w:ascii="Times New Roman" w:eastAsia="Times New Roman" w:hAnsi="Times New Roman" w:cs="Times New Roman"/>
+          <w:b/>
+          <w:bCs/>
+          <w:i/>
+          <w:iCs/>
+          <w:sz w:val="24"/>
+          <w:szCs w:val="24"/>
+        </w:rPr>
+      </w:pPr>
+      <w:r>
+        <w:rPr>
+          <w:rFonts w:ascii="Times New Roman" w:eastAsia="Times New Roman" w:hAnsi="Times New Roman" w:cs="Times New Roman"/>
+          <w:b/>
+          <w:bCs/>
+          <w:i/>
+          <w:iCs/>
+          <w:sz w:val="24"/>
+          <w:szCs w:val="24"/>
+        </w:rPr>
+        <w:t>Breaking Bad App</w:t>
+      </w:r>
+      <w:r>
+        <w:rPr>
+          <w:rFonts w:ascii="Times New Roman" w:eastAsia="Times New Roman" w:hAnsi="Times New Roman" w:cs="Times New Roman"/>
+          <w:b/>
+          <w:bCs/>
+          <w:i/>
+          <w:iCs/>
+          <w:sz w:val="24"/>
+          <w:szCs w:val="24"/>
+        </w:rPr>
+        <w:t xml:space="preserve"> </w:t>
+      </w:r>
+      <w:r>
+        <w:rPr>
+          <w:rFonts w:ascii="Times New Roman" w:eastAsia="Times New Roman" w:hAnsi="Times New Roman" w:cs="Times New Roman"/>
+          <w:sz w:val="24"/>
+          <w:szCs w:val="24"/>
+        </w:rPr>
+        <w:t>– (</w:t>
+      </w:r>
+      <w:hyperlink r:id="rId13" w:history="1">
+        <w:r>
+          <w:rPr>
+            <w:rStyle w:val="Hyperlink"/>
+            <w:rFonts w:ascii="Times New Roman" w:eastAsia="Times New Roman" w:hAnsi="Times New Roman" w:cs="Times New Roman"/>
+            <w:sz w:val="24"/>
+            <w:szCs w:val="24"/>
+          </w:rPr>
+          <w:t>GitHub</w:t>
+        </w:r>
+      </w:hyperlink>
+      <w:r>
+        <w:rPr>
+          <w:rFonts w:ascii="Times New Roman" w:eastAsia="Times New Roman" w:hAnsi="Times New Roman" w:cs="Times New Roman"/>
+          <w:sz w:val="24"/>
+          <w:szCs w:val="24"/>
+        </w:rPr>
+        <w:t>)</w:t>
+      </w:r>
+    </w:p>
+    <w:p>
+      <w:pPr>
+        <w:numPr>
+          <w:ilvl w:val="0"/>
+          <w:numId w:val="4"/>
+        </w:numPr>
+        <w:pBdr>
+          <w:top w:val="nil"/>
+          <w:left w:val="nil"/>
+          <w:bottom w:val="nil"/>
+          <w:right w:val="nil"/>
+          <w:between w:val="nil"/>
+        </w:pBdr>
+        <w:spacing w:after="0" w:line="240" w:lineRule="auto"/>
+        <w:rPr>
+          <w:rFonts w:ascii="Times New Roman" w:eastAsia="Times New Roman" w:hAnsi="Times New Roman" w:cs="Times New Roman"/>
+          <w:color w:val="000000"/>
+        </w:rPr>
+      </w:pPr>
+      <w:r>
+        <w:rPr>
+          <w:rFonts w:ascii="Times New Roman" w:eastAsia="Times New Roman" w:hAnsi="Times New Roman" w:cs="Times New Roman"/>
+          <w:color w:val="000000"/>
+        </w:rPr>
+        <w:t xml:space="preserve">Built a IOS Breaking Bad app using Swift UI. </w:t>
+      </w:r>
+    </w:p>
+    <w:p>
+      <w:pPr>
+        <w:pStyle w:val="ListParagraph"/>
+        <w:numPr>
+          <w:ilvl w:val="0"/>
+          <w:numId w:val="4"/>
+        </w:numPr>
+        <w:pBdr>
+          <w:top w:val="nil"/>
+          <w:left w:val="nil"/>
+          <w:bottom w:val="nil"/>
+          <w:right w:val="nil"/>
+          <w:between w:val="nil"/>
+        </w:pBdr>
+        <w:spacing w:after="0" w:line="240" w:lineRule="auto"/>
+        <w:rPr>
+          <w:rFonts w:ascii="Times New Roman" w:eastAsia="Times New Roman" w:hAnsi="Times New Roman" w:cs="Times New Roman"/>
+          <w:color w:val="000000"/>
+        </w:rPr>
+      </w:pPr>
+      <w:r>
+        <w:rPr>
+          <w:rFonts w:ascii="Times New Roman" w:eastAsia="Times New Roman" w:hAnsi="Times New Roman" w:cs="Times New Roman"/>
+          <w:color w:val="000000"/>
+        </w:rPr>
+        <w:t xml:space="preserve">Decoded a JASON API to fetch data and build a clean UI to show all the decoded data. </w:t>
+      </w:r>
+    </w:p>
+    <w:p>
+      <w:pPr>
+        <w:numPr>
+          <w:ilvl w:val="0"/>
+          <w:numId w:val="4"/>
+        </w:numPr>
+        <w:pBdr>
+          <w:top w:val="nil"/>
+          <w:left w:val="nil"/>
+          <w:bottom w:val="nil"/>
+          <w:right w:val="nil"/>
+          <w:between w:val="nil"/>
+        </w:pBdr>
+        <w:spacing w:after="0" w:line="240" w:lineRule="auto"/>
+        <w:rPr>
+          <w:rFonts w:ascii="Times New Roman" w:eastAsia="Times New Roman" w:hAnsi="Times New Roman" w:cs="Times New Roman"/>
+          <w:color w:val="000000"/>
+        </w:rPr>
+      </w:pPr>
+      <w:r>
+        <w:rPr>
+          <w:rFonts w:ascii="Times New Roman" w:eastAsia="Times New Roman" w:hAnsi="Times New Roman" w:cs="Times New Roman"/>
+          <w:color w:val="000000"/>
+        </w:rPr>
+        <w:t xml:space="preserve">Used – </w:t>
+      </w:r>
+      <w:r>
+        <w:rPr>
+          <w:rFonts w:ascii="Times New Roman" w:eastAsia="Times New Roman" w:hAnsi="Times New Roman" w:cs="Times New Roman"/>
+          <w:b/>
+          <w:bCs/>
+          <w:color w:val="000000"/>
+          <w:u w:val="single"/>
+        </w:rPr>
+        <w:t>Swift UI</w:t>
+      </w:r>
+      <w:r>
+        <w:rPr>
+          <w:rFonts w:ascii="Times New Roman" w:eastAsia="Times New Roman" w:hAnsi="Times New Roman" w:cs="Times New Roman"/>
+          <w:b/>
+          <w:bCs/>
+          <w:color w:val="000000"/>
+          <w:u w:val="single"/>
+        </w:rPr>
+        <w:t xml:space="preserve"> (IOS app)</w:t>
+      </w:r>
+      <w:r>
+        <w:rPr>
+          <w:rFonts w:ascii="Times New Roman" w:eastAsia="Times New Roman" w:hAnsi="Times New Roman" w:cs="Times New Roman"/>
+          <w:b/>
+          <w:bCs/>
+          <w:color w:val="000000"/>
+          <w:u w:val="single"/>
+        </w:rPr>
+        <w:t>, JASON API</w:t>
+      </w:r>
+      <w:r>
+        <w:rPr>
+          <w:rFonts w:ascii="Times New Roman" w:eastAsia="Times New Roman" w:hAnsi="Times New Roman" w:cs="Times New Roman"/>
+          <w:b/>
+          <w:bCs/>
+          <w:color w:val="000000"/>
+          <w:u w:val="single"/>
+        </w:rPr>
+        <w:t xml:space="preserve">, XCode </w:t>
+      </w:r>
+    </w:p>
+    <w:p>
+      <w:pPr>
+        <w:numPr>
+          <w:ilvl w:val="0"/>
+          <w:numId w:val="4"/>
+        </w:numPr>
+        <w:pBdr>
+          <w:top w:val="nil"/>
+          <w:left w:val="nil"/>
+          <w:bottom w:val="nil"/>
+          <w:right w:val="nil"/>
+          <w:between w:val="nil"/>
+        </w:pBdr>
+        <w:spacing w:after="0" w:line="240" w:lineRule="auto"/>
+        <w:rPr>
+          <w:rFonts w:ascii="Times New Roman" w:eastAsia="Times New Roman" w:hAnsi="Times New Roman" w:cs="Times New Roman"/>
+          <w:color w:val="000000"/>
         </w:rPr>
       </w:pPr>
     </w:p>
@@ -1749,6 +2094,12 @@
           <w:rFonts w:ascii="Times New Roman" w:eastAsia="Times New Roman" w:hAnsi="Times New Roman" w:cs="Times New Roman"/>
         </w:rPr>
         <w:t xml:space="preserve">Java | Python | HTML/CSS | JavaScript | C++ | C# | R | SQL | Linux | MI | AI | Git | GitHub </w:t>
+      </w:r>
+      <w:r>
+        <w:rPr>
+          <w:rFonts w:ascii="Times New Roman" w:eastAsia="Times New Roman" w:hAnsi="Times New Roman" w:cs="Times New Roman"/>
+        </w:rPr>
+        <w:t xml:space="preserve">| SwiftUI | </w:t>
       </w:r>
     </w:p>
     <w:sectPr>
@@ -3180,6 +3531,10 @@
 </go:gDocsCustomXmlDataStorage>
 </file>
 
+<file path=customXml/item2.xml><?xml version="1.0" encoding="utf-8"?>
+<b:Sources xmlns:b="http://schemas.openxmlformats.org/officeDocument/2006/bibliography" xmlns="http://schemas.openxmlformats.org/officeDocument/2006/bibliography" SelectedStyle="\APASixthEditionOfficeOnline.xsl" StyleName="APA" Version="6"/>
+</file>
+
 <file path=customXml/itemProps1.xml><?xml version="1.0" encoding="utf-8"?>
 <ds:datastoreItem xmlns:ds="http://schemas.openxmlformats.org/officeDocument/2006/customXml" ds:itemID="{11111111-1234-1234-1234-123412341234}">
   <ds:schemaRefs>
@@ -3187,4 +3542,12 @@
     <ds:schemaRef ds:uri="http://schemas.openxmlformats.org/officeDocument/2006/relationships"/>
   </ds:schemaRefs>
 </ds:datastoreItem>
+</file>
+
+<file path=customXml/itemProps2.xml><?xml version="1.0" encoding="utf-8"?>
+<ds:datastoreItem xmlns:ds="http://schemas.openxmlformats.org/officeDocument/2006/customXml" ds:itemID="{1C0B6D4C-93D6-4160-B97A-666E17A59436}">
+  <ds:schemaRefs>
+    <ds:schemaRef ds:uri="http://schemas.openxmlformats.org/officeDocument/2006/bibliography"/>
+  </ds:schemaRefs>
+</ds:datastoreItem>
 </file>
</xml_diff>